<commit_message>
add lettre transmission_PR and Bordureau d'envoi
</commit_message>
<xml_diff>
--- a/Rapports/Bordereau_envoi_PR.docx
+++ b/Rapports/Bordereau_envoi_PR.docx
@@ -629,7 +629,121 @@
                 <w:szCs w:val="24"/>
                 <w:lang w:eastAsia="fr-FR"/>
               </w:rPr>
-              <w:t>de la décision de permis de recherche n°……au nom de la société ……… ou de renouvellement de permis de recherche n°……</w:t>
+              <w:t>de la décision de permis de recherche n°</w:t>
+            </w:r>
+            <w:r>
+              <w:rPr>
+                <w:rFonts w:ascii="Arial" w:eastAsia="Times New Roman" w:hAnsi="Arial" w:cs="Arial"/>
+                <w:sz w:val="24"/>
+                <w:szCs w:val="24"/>
+                <w:lang w:eastAsia="fr-FR"/>
+              </w:rPr>
+              <w:t xml:space="preserve"> &lt;</w:t>
+            </w:r>
+            <w:proofErr w:type="spellStart"/>
+            <w:r>
+              <w:rPr>
+                <w:rFonts w:ascii="Arial" w:eastAsia="Times New Roman" w:hAnsi="Arial" w:cs="Arial"/>
+                <w:sz w:val="24"/>
+                <w:szCs w:val="24"/>
+                <w:lang w:eastAsia="fr-FR"/>
+              </w:rPr>
+              <w:t>Num_PR</w:t>
+            </w:r>
+            <w:proofErr w:type="spellEnd"/>
+            <w:r>
+              <w:rPr>
+                <w:rFonts w:ascii="Arial" w:eastAsia="Times New Roman" w:hAnsi="Arial" w:cs="Arial"/>
+                <w:sz w:val="24"/>
+                <w:szCs w:val="24"/>
+                <w:lang w:eastAsia="fr-FR"/>
+              </w:rPr>
+              <w:t xml:space="preserve">&gt; </w:t>
+            </w:r>
+            <w:r>
+              <w:rPr>
+                <w:rFonts w:ascii="Arial" w:eastAsia="Times New Roman" w:hAnsi="Arial" w:cs="Arial"/>
+                <w:sz w:val="24"/>
+                <w:szCs w:val="24"/>
+                <w:lang w:eastAsia="fr-FR"/>
+              </w:rPr>
+              <w:t xml:space="preserve">au nom de la société </w:t>
+            </w:r>
+            <w:r>
+              <w:rPr>
+                <w:rFonts w:ascii="Arial" w:eastAsia="Times New Roman" w:hAnsi="Arial" w:cs="Arial"/>
+                <w:sz w:val="24"/>
+                <w:szCs w:val="24"/>
+                <w:lang w:eastAsia="fr-FR"/>
+              </w:rPr>
+              <w:t>&lt;</w:t>
+            </w:r>
+            <w:proofErr w:type="spellStart"/>
+            <w:r>
+              <w:rPr>
+                <w:rFonts w:ascii="Arial" w:eastAsia="Times New Roman" w:hAnsi="Arial" w:cs="Arial"/>
+                <w:sz w:val="24"/>
+                <w:szCs w:val="24"/>
+                <w:lang w:eastAsia="fr-FR"/>
+              </w:rPr>
+              <w:t>societe</w:t>
+            </w:r>
+            <w:proofErr w:type="spellEnd"/>
+            <w:r>
+              <w:rPr>
+                <w:rFonts w:ascii="Arial" w:eastAsia="Times New Roman" w:hAnsi="Arial" w:cs="Arial"/>
+                <w:sz w:val="24"/>
+                <w:szCs w:val="24"/>
+                <w:lang w:eastAsia="fr-FR"/>
+              </w:rPr>
+              <w:t>&gt;</w:t>
+            </w:r>
+            <w:r>
+              <w:rPr>
+                <w:rFonts w:ascii="Arial" w:eastAsia="Times New Roman" w:hAnsi="Arial" w:cs="Arial"/>
+                <w:sz w:val="24"/>
+                <w:szCs w:val="24"/>
+                <w:lang w:eastAsia="fr-FR"/>
+              </w:rPr>
+              <w:t xml:space="preserve"> ou de renouvellement de permis de recherche n°</w:t>
+            </w:r>
+            <w:r>
+              <w:rPr>
+                <w:rFonts w:ascii="Arial" w:eastAsia="Times New Roman" w:hAnsi="Arial" w:cs="Arial"/>
+                <w:sz w:val="24"/>
+                <w:szCs w:val="24"/>
+                <w:lang w:eastAsia="fr-FR"/>
+              </w:rPr>
+              <w:t xml:space="preserve"> </w:t>
+            </w:r>
+            <w:r>
+              <w:rPr>
+                <w:rFonts w:ascii="Arial" w:eastAsia="Times New Roman" w:hAnsi="Arial" w:cs="Arial"/>
+                <w:sz w:val="24"/>
+                <w:szCs w:val="24"/>
+                <w:lang w:eastAsia="fr-FR"/>
+              </w:rPr>
+              <w:t>&lt;</w:t>
+            </w:r>
+            <w:proofErr w:type="spellStart"/>
+            <w:r>
+              <w:rPr>
+                <w:rFonts w:ascii="Arial" w:eastAsia="Times New Roman" w:hAnsi="Arial" w:cs="Arial"/>
+                <w:sz w:val="24"/>
+                <w:szCs w:val="24"/>
+                <w:lang w:eastAsia="fr-FR"/>
+              </w:rPr>
+              <w:t>Num_PR</w:t>
+            </w:r>
+            <w:proofErr w:type="spellEnd"/>
+            <w:r>
+              <w:rPr>
+                <w:rFonts w:ascii="Arial" w:eastAsia="Times New Roman" w:hAnsi="Arial" w:cs="Arial"/>
+                <w:sz w:val="24"/>
+                <w:szCs w:val="24"/>
+                <w:lang w:eastAsia="fr-FR"/>
+              </w:rPr>
+              <w:t>&gt;</w:t>
             </w:r>
           </w:p>
           <w:p>
@@ -1465,7 +1579,41 @@
             </w14:srgbClr>
           </w14:shadow>
         </w:rPr>
-        <w:t>PROVINCIAL                                                                        DU DEPARTEMENT DE L’ENERGIE ET DES MINES DE…..</w:t>
+        <w:t xml:space="preserve">PROVINCIAL                                                                        DU DEPARTEMENT DE L’ENERGIE ET DES MINES </w:t>
+      </w:r>
+      <w:proofErr w:type="gramStart"/>
+      <w:r>
+        <w:rPr>
+          <w:rFonts w:ascii="Arial" w:eastAsia="Times New Roman" w:hAnsi="Arial" w:cs="Arial"/>
+          <w:b/>
+          <w:bCs/>
+          <w:sz w:val="28"/>
+          <w:szCs w:val="28"/>
+          <w:lang w:eastAsia="fr-FR"/>
+          <w14:shadow w14:blurRad="50800" w14:dist="38100" w14:dir="2700000" w14:sx="100000" w14:sy="100000" w14:kx="0" w14:ky="0" w14:algn="tl">
+            <w14:srgbClr w14:val="000000">
+              <w14:alpha w14:val="60000"/>
+            </w14:srgbClr>
+          </w14:shadow>
+        </w:rPr>
+        <w:t>DE….</w:t>
+      </w:r>
+      <w:proofErr w:type="gramEnd"/>
+      <w:r>
+        <w:rPr>
+          <w:rFonts w:ascii="Arial" w:eastAsia="Times New Roman" w:hAnsi="Arial" w:cs="Arial"/>
+          <w:b/>
+          <w:bCs/>
+          <w:sz w:val="28"/>
+          <w:szCs w:val="28"/>
+          <w:lang w:eastAsia="fr-FR"/>
+          <w14:shadow w14:blurRad="50800" w14:dist="38100" w14:dir="2700000" w14:sx="100000" w14:sy="100000" w14:kx="0" w14:ky="0" w14:algn="tl">
+            <w14:srgbClr w14:val="000000">
+              <w14:alpha w14:val="60000"/>
+            </w14:srgbClr>
+          </w14:shadow>
+        </w:rPr>
+        <w:t>.</w:t>
       </w:r>
     </w:p>
     <w:p>
@@ -1814,7 +1962,130 @@
                 <w:szCs w:val="24"/>
                 <w:lang w:eastAsia="fr-FR"/>
               </w:rPr>
-              <w:t>de la décision de permis de recherche n°……au nom de la société ……… ou de renouvellement de permis de recherche n°……</w:t>
+              <w:t>de la décision de permis de recherche n</w:t>
+            </w:r>
+            <w:r>
+              <w:rPr>
+                <w:rFonts w:ascii="Arial" w:eastAsia="Times New Roman" w:hAnsi="Arial" w:cs="Arial"/>
+                <w:sz w:val="24"/>
+                <w:szCs w:val="24"/>
+                <w:lang w:eastAsia="fr-FR"/>
+              </w:rPr>
+              <w:t xml:space="preserve">° </w:t>
+            </w:r>
+            <w:r>
+              <w:rPr>
+                <w:rFonts w:ascii="Arial" w:eastAsia="Times New Roman" w:hAnsi="Arial" w:cs="Arial"/>
+                <w:sz w:val="24"/>
+                <w:szCs w:val="24"/>
+                <w:lang w:eastAsia="fr-FR"/>
+              </w:rPr>
+              <w:t>&lt;</w:t>
+            </w:r>
+            <w:proofErr w:type="spellStart"/>
+            <w:r>
+              <w:rPr>
+                <w:rFonts w:ascii="Arial" w:eastAsia="Times New Roman" w:hAnsi="Arial" w:cs="Arial"/>
+                <w:sz w:val="24"/>
+                <w:szCs w:val="24"/>
+                <w:lang w:eastAsia="fr-FR"/>
+              </w:rPr>
+              <w:t>Num_PR</w:t>
+            </w:r>
+            <w:proofErr w:type="spellEnd"/>
+            <w:r>
+              <w:rPr>
+                <w:rFonts w:ascii="Arial" w:eastAsia="Times New Roman" w:hAnsi="Arial" w:cs="Arial"/>
+                <w:sz w:val="24"/>
+                <w:szCs w:val="24"/>
+                <w:lang w:eastAsia="fr-FR"/>
+              </w:rPr>
+              <w:t xml:space="preserve">&gt; </w:t>
+            </w:r>
+            <w:r>
+              <w:rPr>
+                <w:rFonts w:ascii="Arial" w:eastAsia="Times New Roman" w:hAnsi="Arial" w:cs="Arial"/>
+                <w:sz w:val="24"/>
+                <w:szCs w:val="24"/>
+                <w:lang w:eastAsia="fr-FR"/>
+              </w:rPr>
+              <w:t xml:space="preserve">au nom de la société </w:t>
+            </w:r>
+            <w:r>
+              <w:rPr>
+                <w:rFonts w:ascii="Arial" w:eastAsia="Times New Roman" w:hAnsi="Arial" w:cs="Arial"/>
+                <w:sz w:val="24"/>
+                <w:szCs w:val="24"/>
+                <w:lang w:eastAsia="fr-FR"/>
+              </w:rPr>
+              <w:t>&lt;</w:t>
+            </w:r>
+            <w:proofErr w:type="spellStart"/>
+            <w:r>
+              <w:rPr>
+                <w:rFonts w:ascii="Arial" w:eastAsia="Times New Roman" w:hAnsi="Arial" w:cs="Arial"/>
+                <w:sz w:val="24"/>
+                <w:szCs w:val="24"/>
+                <w:lang w:eastAsia="fr-FR"/>
+              </w:rPr>
+              <w:t>societe</w:t>
+            </w:r>
+            <w:proofErr w:type="spellEnd"/>
+            <w:r>
+              <w:rPr>
+                <w:rFonts w:ascii="Arial" w:eastAsia="Times New Roman" w:hAnsi="Arial" w:cs="Arial"/>
+                <w:sz w:val="24"/>
+                <w:szCs w:val="24"/>
+                <w:lang w:eastAsia="fr-FR"/>
+              </w:rPr>
+              <w:t>&gt;</w:t>
+            </w:r>
+            <w:r>
+              <w:rPr>
+                <w:rFonts w:ascii="Arial" w:eastAsia="Times New Roman" w:hAnsi="Arial" w:cs="Arial"/>
+                <w:sz w:val="24"/>
+                <w:szCs w:val="24"/>
+                <w:lang w:eastAsia="fr-FR"/>
+              </w:rPr>
+              <w:t xml:space="preserve"> ou de renouvellement de permis de recherche n°</w:t>
+            </w:r>
+            <w:r>
+              <w:rPr>
+                <w:rFonts w:ascii="Arial" w:eastAsia="Times New Roman" w:hAnsi="Arial" w:cs="Arial"/>
+                <w:sz w:val="24"/>
+                <w:szCs w:val="24"/>
+                <w:lang w:eastAsia="fr-FR"/>
+              </w:rPr>
+              <w:t xml:space="preserve"> </w:t>
+            </w:r>
+            <w:r>
+              <w:rPr>
+                <w:rFonts w:ascii="Arial" w:eastAsia="Times New Roman" w:hAnsi="Arial" w:cs="Arial"/>
+                <w:sz w:val="24"/>
+                <w:szCs w:val="24"/>
+                <w:lang w:eastAsia="fr-FR"/>
+              </w:rPr>
+              <w:t>&lt;</w:t>
+            </w:r>
+            <w:proofErr w:type="spellStart"/>
+            <w:r>
+              <w:rPr>
+                <w:rFonts w:ascii="Arial" w:eastAsia="Times New Roman" w:hAnsi="Arial" w:cs="Arial"/>
+                <w:sz w:val="24"/>
+                <w:szCs w:val="24"/>
+                <w:lang w:eastAsia="fr-FR"/>
+              </w:rPr>
+              <w:t>Num_PR</w:t>
+            </w:r>
+            <w:proofErr w:type="spellEnd"/>
+            <w:r>
+              <w:rPr>
+                <w:rFonts w:ascii="Arial" w:eastAsia="Times New Roman" w:hAnsi="Arial" w:cs="Arial"/>
+                <w:sz w:val="24"/>
+                <w:szCs w:val="24"/>
+                <w:lang w:eastAsia="fr-FR"/>
+              </w:rPr>
+              <w:t>&gt;</w:t>
             </w:r>
           </w:p>
           <w:p>
@@ -3005,7 +3276,150 @@
                 <w:szCs w:val="24"/>
                 <w:lang w:eastAsia="fr-FR"/>
               </w:rPr>
-              <w:t>de la décision de permis de recherche n°……au nom de la société ……… ou de renouvellement de permis de recherche n°……</w:t>
+              <w:t>de la décision de permis de recherche n°</w:t>
+            </w:r>
+            <w:r>
+              <w:rPr>
+                <w:rFonts w:ascii="Arial" w:eastAsia="Times New Roman" w:hAnsi="Arial" w:cs="Arial"/>
+                <w:sz w:val="24"/>
+                <w:szCs w:val="24"/>
+                <w:lang w:eastAsia="fr-FR"/>
+              </w:rPr>
+              <w:t xml:space="preserve"> </w:t>
+            </w:r>
+            <w:r>
+              <w:rPr>
+                <w:rFonts w:ascii="Arial" w:eastAsia="Times New Roman" w:hAnsi="Arial" w:cs="Arial"/>
+                <w:sz w:val="24"/>
+                <w:szCs w:val="24"/>
+                <w:lang w:eastAsia="fr-FR"/>
+              </w:rPr>
+              <w:t>&lt;</w:t>
+            </w:r>
+            <w:proofErr w:type="spellStart"/>
+            <w:r>
+              <w:rPr>
+                <w:rFonts w:ascii="Arial" w:eastAsia="Times New Roman" w:hAnsi="Arial" w:cs="Arial"/>
+                <w:sz w:val="24"/>
+                <w:szCs w:val="24"/>
+                <w:lang w:eastAsia="fr-FR"/>
+              </w:rPr>
+              <w:t>Num_PR</w:t>
+            </w:r>
+            <w:proofErr w:type="spellEnd"/>
+            <w:proofErr w:type="gramStart"/>
+            <w:r>
+              <w:rPr>
+                <w:rFonts w:ascii="Arial" w:eastAsia="Times New Roman" w:hAnsi="Arial" w:cs="Arial"/>
+                <w:sz w:val="24"/>
+                <w:szCs w:val="24"/>
+                <w:lang w:eastAsia="fr-FR"/>
+              </w:rPr>
+              <w:t xml:space="preserve">&gt; </w:t>
+            </w:r>
+            <w:r>
+              <w:rPr>
+                <w:rFonts w:ascii="Arial" w:eastAsia="Times New Roman" w:hAnsi="Arial" w:cs="Arial"/>
+                <w:sz w:val="24"/>
+                <w:szCs w:val="24"/>
+                <w:lang w:eastAsia="fr-FR"/>
+              </w:rPr>
+              <w:t xml:space="preserve"> </w:t>
+            </w:r>
+            <w:r>
+              <w:rPr>
+                <w:rFonts w:ascii="Arial" w:eastAsia="Times New Roman" w:hAnsi="Arial" w:cs="Arial"/>
+                <w:sz w:val="24"/>
+                <w:szCs w:val="24"/>
+                <w:lang w:eastAsia="fr-FR"/>
+              </w:rPr>
+              <w:t>au</w:t>
+            </w:r>
+            <w:proofErr w:type="gramEnd"/>
+            <w:r>
+              <w:rPr>
+                <w:rFonts w:ascii="Arial" w:eastAsia="Times New Roman" w:hAnsi="Arial" w:cs="Arial"/>
+                <w:sz w:val="24"/>
+                <w:szCs w:val="24"/>
+                <w:lang w:eastAsia="fr-FR"/>
+              </w:rPr>
+              <w:t xml:space="preserve"> nom de la société </w:t>
+            </w:r>
+            <w:r>
+              <w:rPr>
+                <w:rFonts w:ascii="Arial" w:eastAsia="Times New Roman" w:hAnsi="Arial" w:cs="Arial"/>
+                <w:sz w:val="24"/>
+                <w:szCs w:val="24"/>
+                <w:lang w:eastAsia="fr-FR"/>
+              </w:rPr>
+              <w:t>&lt;</w:t>
+            </w:r>
+            <w:proofErr w:type="spellStart"/>
+            <w:r>
+              <w:rPr>
+                <w:rFonts w:ascii="Arial" w:eastAsia="Times New Roman" w:hAnsi="Arial" w:cs="Arial"/>
+                <w:sz w:val="24"/>
+                <w:szCs w:val="24"/>
+                <w:lang w:eastAsia="fr-FR"/>
+              </w:rPr>
+              <w:t>societe</w:t>
+            </w:r>
+            <w:proofErr w:type="spellEnd"/>
+            <w:r>
+              <w:rPr>
+                <w:rFonts w:ascii="Arial" w:eastAsia="Times New Roman" w:hAnsi="Arial" w:cs="Arial"/>
+                <w:sz w:val="24"/>
+                <w:szCs w:val="24"/>
+                <w:lang w:eastAsia="fr-FR"/>
+              </w:rPr>
+              <w:t>&gt;</w:t>
+            </w:r>
+            <w:r>
+              <w:rPr>
+                <w:rFonts w:ascii="Arial" w:eastAsia="Times New Roman" w:hAnsi="Arial" w:cs="Arial"/>
+                <w:sz w:val="24"/>
+                <w:szCs w:val="24"/>
+                <w:lang w:eastAsia="fr-FR"/>
+              </w:rPr>
+              <w:t xml:space="preserve"> ou de renouvellement de permis de recherche n°</w:t>
+            </w:r>
+            <w:r>
+              <w:rPr>
+                <w:rFonts w:ascii="Arial" w:eastAsia="Times New Roman" w:hAnsi="Arial" w:cs="Arial"/>
+                <w:sz w:val="24"/>
+                <w:szCs w:val="24"/>
+                <w:lang w:eastAsia="fr-FR"/>
+              </w:rPr>
+              <w:t xml:space="preserve"> </w:t>
+            </w:r>
+            <w:r>
+              <w:rPr>
+                <w:rFonts w:ascii="Arial" w:eastAsia="Times New Roman" w:hAnsi="Arial" w:cs="Arial"/>
+                <w:sz w:val="24"/>
+                <w:szCs w:val="24"/>
+                <w:lang w:eastAsia="fr-FR"/>
+              </w:rPr>
+              <w:t>&lt;</w:t>
+            </w:r>
+            <w:proofErr w:type="spellStart"/>
+            <w:r>
+              <w:rPr>
+                <w:rFonts w:ascii="Arial" w:eastAsia="Times New Roman" w:hAnsi="Arial" w:cs="Arial"/>
+                <w:sz w:val="24"/>
+                <w:szCs w:val="24"/>
+                <w:lang w:eastAsia="fr-FR"/>
+              </w:rPr>
+              <w:t>Num_PR</w:t>
+            </w:r>
+            <w:proofErr w:type="spellEnd"/>
+            <w:r>
+              <w:rPr>
+                <w:rFonts w:ascii="Arial" w:eastAsia="Times New Roman" w:hAnsi="Arial" w:cs="Arial"/>
+                <w:sz w:val="24"/>
+                <w:szCs w:val="24"/>
+                <w:lang w:eastAsia="fr-FR"/>
+              </w:rPr>
+              <w:t>&gt;</w:t>
             </w:r>
           </w:p>
           <w:p>
@@ -3565,22 +3979,6 @@
           <w:sz w:val="24"/>
           <w:szCs w:val="24"/>
           <w:lang w:eastAsia="fr-FR"/>
-        </w:rPr>
-      </w:pPr>
-    </w:p>
-    <w:p>
-      <w:pPr>
-        <w:tabs>
-          <w:tab w:val="left" w:pos="701"/>
-        </w:tabs>
-        <w:autoSpaceDE w:val="0"/>
-        <w:autoSpaceDN w:val="0"/>
-        <w:adjustRightInd w:val="0"/>
-        <w:spacing w:after="0" w:line="240" w:lineRule="auto"/>
-        <w:ind w:left="720"/>
-        <w:contextualSpacing/>
-        <w:rPr>
-          <w:rFonts w:ascii="Calibri" w:eastAsia="Calibri" w:hAnsi="Calibri" w:cs="Arial"/>
         </w:rPr>
       </w:pPr>
     </w:p>

</xml_diff>